<commit_message>
Adding Assignment 7.2 Doc
</commit_message>
<xml_diff>
--- a/module-7/awiant-Assignment7.2.docx
+++ b/module-7/awiant-Assignment7.2.docx
@@ -3,6 +3,57 @@
 <w:document xmlns:mc="http://schemas.openxmlformats.org/markup-compatibility/2006" xmlns:o="urn:schemas-microsoft-com:office:office" xmlns:r="http://schemas.openxmlformats.org/officeDocument/2006/relationships" xmlns:m="http://schemas.openxmlformats.org/officeDocument/2006/math" xmlns:v="urn:schemas-microsoft-com:vml" xmlns:wp="http://schemas.openxmlformats.org/drawingml/2006/wordprocessingDrawing" xmlns:w10="urn:schemas-microsoft-com:office:word" xmlns:w="http://schemas.openxmlformats.org/wordprocessingml/2006/main" xmlns:wne="http://schemas.microsoft.com/office/word/2006/wordml" xmlns:sl="http://schemas.openxmlformats.org/schemaLibrary/2006/main" xmlns:a="http://schemas.openxmlformats.org/drawingml/2006/main" xmlns:pic="http://schemas.openxmlformats.org/drawingml/2006/picture" xmlns:c="http://schemas.openxmlformats.org/drawingml/2006/chart" xmlns:lc="http://schemas.openxmlformats.org/drawingml/2006/lockedCanvas" xmlns:dgm="http://schemas.openxmlformats.org/drawingml/2006/diagram" xmlns:wps="http://schemas.microsoft.com/office/word/2010/wordprocessingShape" xmlns:wpg="http://schemas.microsoft.com/office/word/2010/wordprocessingGroup" xmlns:w14="http://schemas.microsoft.com/office/word/2010/wordml" xmlns:w15="http://schemas.microsoft.com/office/word/2012/wordml" xmlns:w16="http://schemas.microsoft.com/office/word/2018/wordml" xmlns:w16cex="http://schemas.microsoft.com/office/word/2018/wordml/cex" xmlns:w16cid="http://schemas.microsoft.com/office/word/2016/wordml/cid" xmlns="http://schemas.microsoft.com/office/tasks/2019/documenttasks" xmlns:cr="http://schemas.microsoft.com/office/comments/2020/reactions">
   <w:background w:color="FFFFFF"/>
   <w:body>
+    <w:p>
+      <w:pPr>
+        <w:rPr/>
+      </w:pPr>
+      <w:r>
+        <w:rPr>
+          <w:rtl w:val="0"/>
+        </w:rPr>
+      </w:r>
+    </w:p>
+    <w:p>
+      <w:pPr>
+        <w:rPr/>
+      </w:pPr>
+      <w:r>
+        <w:rPr>
+          <w:rtl w:val="0"/>
+        </w:rPr>
+      </w:r>
+    </w:p>
+    <w:p>
+      <w:pPr>
+        <w:rPr/>
+      </w:pPr>
+      <w:hyperlink r:id="rId6">
+        <w:r>
+          <w:rPr>
+            <w:color w:val="1155cc"/>
+            <w:u w:val="single"/>
+            <w:rtl w:val="0"/>
+          </w:rPr>
+          <w:t xml:space="preserve">https://github.com/awiant85/csd-310.git</w:t>
+        </w:r>
+      </w:hyperlink>
+      <w:r>
+        <w:rPr>
+          <w:rtl w:val="0"/>
+        </w:rPr>
+        <w:t xml:space="preserve"> </w:t>
+      </w:r>
+    </w:p>
+    <w:p>
+      <w:pPr>
+        <w:rPr/>
+      </w:pPr>
+      <w:r>
+        <w:rPr>
+          <w:rtl w:val="0"/>
+        </w:rPr>
+      </w:r>
+    </w:p>
     <w:p>
       <w:pPr>
         <w:rPr/>
@@ -22,7 +73,7 @@
                     <pic:cNvPicPr preferRelativeResize="0"/>
                   </pic:nvPicPr>
                   <pic:blipFill>
-                    <a:blip r:embed="rId6"/>
+                    <a:blip r:embed="rId7"/>
                     <a:srcRect b="0" l="0" r="0" t="0"/>
                     <a:stretch>
                       <a:fillRect/>
@@ -98,56 +149,6 @@
         <w:rPr/>
       </w:pPr>
       <w:r>
-        <w:rPr>
-          <w:rtl w:val="0"/>
-        </w:rPr>
-      </w:r>
-    </w:p>
-    <w:p>
-      <w:pPr>
-        <w:rPr/>
-      </w:pPr>
-      <w:r>
-        <w:rPr>
-          <w:rtl w:val="0"/>
-        </w:rPr>
-      </w:r>
-    </w:p>
-    <w:p>
-      <w:pPr>
-        <w:rPr/>
-      </w:pPr>
-      <w:r>
-        <w:rPr>
-          <w:rtl w:val="0"/>
-        </w:rPr>
-      </w:r>
-    </w:p>
-    <w:p>
-      <w:pPr>
-        <w:rPr/>
-      </w:pPr>
-      <w:r>
-        <w:rPr>
-          <w:rtl w:val="0"/>
-        </w:rPr>
-      </w:r>
-    </w:p>
-    <w:p>
-      <w:pPr>
-        <w:rPr/>
-      </w:pPr>
-      <w:r>
-        <w:rPr>
-          <w:rtl w:val="0"/>
-        </w:rPr>
-      </w:r>
-    </w:p>
-    <w:p>
-      <w:pPr>
-        <w:rPr/>
-      </w:pPr>
-      <w:r>
         <w:rPr/>
         <w:drawing>
           <wp:inline distB="114300" distT="114300" distL="114300" distR="114300">
@@ -162,7 +163,7 @@
                     <pic:cNvPicPr preferRelativeResize="0"/>
                   </pic:nvPicPr>
                   <pic:blipFill>
-                    <a:blip r:embed="rId7"/>
+                    <a:blip r:embed="rId8"/>
                     <a:srcRect b="0" l="0" r="0" t="0"/>
                     <a:stretch>
                       <a:fillRect/>
@@ -189,7 +190,7 @@
       </w:r>
     </w:p>
     <w:sectPr>
-      <w:headerReference r:id="rId8" w:type="default"/>
+      <w:headerReference r:id="rId9" w:type="default"/>
       <w:pgSz w:h="15840" w:w="12240" w:orient="portrait"/>
       <w:pgMar w:bottom="1440" w:top="1440" w:left="1440" w:right="1440" w:header="720" w:footer="720"/>
       <w:pgNumType w:start="1"/>

</xml_diff>